<commit_message>
This is another change
HARRRR!
</commit_message>
<xml_diff>
--- a/This is a new practice version.docx
+++ b/This is a new practice version.docx
@@ -8,6 +8,13 @@
       </w:r>
       <w:r>
         <w:tab/>
+      </w:r>
+    </w:p>
+    <w:p/>
+    <w:p/>
+    <w:p>
+      <w:r>
+        <w:t>This is a new change</w:t>
       </w:r>
       <w:bookmarkStart w:id="0" w:name="_GoBack"/>
       <w:bookmarkEnd w:id="0"/>

</xml_diff>